<commit_message>
todo work with run
</commit_message>
<xml_diff>
--- a/src/main/resources/docs/template.docx
+++ b/src/main/resources/docs/template.docx
@@ -3,8 +3,420 @@
 <w:document xmlns:wpc="http://schemas.microsoft.com/office/word/2010/wordprocessingCanvas" xmlns:cx="http://schemas.microsoft.com/office/drawing/2014/chartex" xmlns:mc="http://schemas.openxmlformats.org/markup-compatibility/2006" xmlns:o="urn:schemas-microsoft-com:office:office" xmlns:r="http://schemas.openxmlformats.org/officeDocument/2006/relationships" xmlns:m="http://schemas.openxmlformats.org/officeDocument/2006/math" xmlns:v="urn:schemas-microsoft-com:vml" xmlns:wp14="http://schemas.microsoft.com/office/word/2010/wordprocessingDrawing" xmlns:wp="http://schemas.openxmlformats.org/drawingml/2006/wordprocessingDrawing" xmlns:w10="urn:schemas-microsoft-com:office:word" xmlns:w="http://schemas.openxmlformats.org/wordprocessingml/2006/main" xmlns:w14="http://schemas.microsoft.com/office/word/2010/wordml" xmlns:w15="http://schemas.microsoft.com/office/word/2012/wordml" xmlns:w16se="http://schemas.microsoft.com/office/word/2015/wordml/symex" xmlns:wpg="http://schemas.microsoft.com/office/word/2010/wordprocessingGroup" xmlns:wpi="http://schemas.microsoft.com/office/word/2010/wordprocessingInk" xmlns:wne="http://schemas.microsoft.com/office/word/2006/wordml" xmlns:wps="http://schemas.microsoft.com/office/word/2010/wordprocessingShape" mc:Ignorable="w14 w15 w16se wp14">
   <w:body>
     <w:p>
-      <w:bookmarkStart w:id="0" w:name="_GoBack"/>
-      <w:bookmarkEnd w:id="0"/>
+      <w:pPr>
+        <w:rPr>
+          <w:lang w:val="en-US"/>
+        </w:rPr>
+      </w:pPr>
+      <w:r>
+        <w:rPr>
+          <w:lang w:val="en-US"/>
+        </w:rPr>
+        <w:t xml:space="preserve">{$hello} </w:t>
+      </w:r>
+      <w:proofErr w:type="spellStart"/>
+      <w:r>
+        <w:rPr>
+          <w:lang w:val="en-US"/>
+        </w:rPr>
+        <w:t>fsdfsdafdsdfadsdf</w:t>
+      </w:r>
+      <w:proofErr w:type="spellEnd"/>
+      <w:r>
+        <w:rPr>
+          <w:lang w:val="en-US"/>
+        </w:rPr>
+        <w:t xml:space="preserve"> Hello {$hello}!</w:t>
+      </w:r>
+    </w:p>
+    <w:tbl>
+      <w:tblPr>
+        <w:tblStyle w:val="a3"/>
+        <w:tblW w:w="0" w:type="auto"/>
+        <w:tblLook w:val="04A0" w:firstRow="1" w:lastRow="0" w:firstColumn="1" w:lastColumn="0" w:noHBand="0" w:noVBand="1"/>
+      </w:tblPr>
+      <w:tblGrid>
+        <w:gridCol w:w="3115"/>
+        <w:gridCol w:w="3115"/>
+        <w:gridCol w:w="3115"/>
+      </w:tblGrid>
+      <w:tr>
+        <w:tc>
+          <w:tcPr>
+            <w:tcW w:w="3115" w:type="dxa"/>
+          </w:tcPr>
+          <w:p>
+            <w:pPr>
+              <w:ind w:firstLine="0"/>
+              <w:rPr>
+                <w:lang w:val="en-US"/>
+              </w:rPr>
+            </w:pPr>
+            <w:r>
+              <w:rPr>
+                <w:lang w:val="en-US"/>
+              </w:rPr>
+              <w:t>Hello</w:t>
+            </w:r>
+          </w:p>
+        </w:tc>
+        <w:tc>
+          <w:tcPr>
+            <w:tcW w:w="3115" w:type="dxa"/>
+          </w:tcPr>
+          <w:p>
+            <w:pPr>
+              <w:ind w:firstLine="0"/>
+              <w:rPr>
+                <w:lang w:val="en-US"/>
+              </w:rPr>
+            </w:pPr>
+            <w:r>
+              <w:rPr>
+                <w:lang w:val="en-US"/>
+              </w:rPr>
+              <w:t>{$hello}</w:t>
+            </w:r>
+          </w:p>
+        </w:tc>
+        <w:tc>
+          <w:tcPr>
+            <w:tcW w:w="3115" w:type="dxa"/>
+          </w:tcPr>
+          <w:p>
+            <w:pPr>
+              <w:ind w:firstLine="0"/>
+              <w:rPr>
+                <w:lang w:val="en-US"/>
+              </w:rPr>
+            </w:pPr>
+          </w:p>
+        </w:tc>
+      </w:tr>
+      <w:tr>
+        <w:tc>
+          <w:tcPr>
+            <w:tcW w:w="3115" w:type="dxa"/>
+          </w:tcPr>
+          <w:p>
+            <w:pPr>
+              <w:ind w:firstLine="0"/>
+              <w:rPr>
+                <w:lang w:val="en-US"/>
+              </w:rPr>
+            </w:pPr>
+          </w:p>
+        </w:tc>
+        <w:tc>
+          <w:tcPr>
+            <w:tcW w:w="3115" w:type="dxa"/>
+          </w:tcPr>
+          <w:p>
+            <w:pPr>
+              <w:ind w:firstLine="0"/>
+              <w:rPr>
+                <w:lang w:val="en-US"/>
+              </w:rPr>
+            </w:pPr>
+          </w:p>
+        </w:tc>
+        <w:tc>
+          <w:tcPr>
+            <w:tcW w:w="3115" w:type="dxa"/>
+          </w:tcPr>
+          <w:p>
+            <w:pPr>
+              <w:ind w:firstLine="0"/>
+              <w:rPr>
+                <w:lang w:val="en-US"/>
+              </w:rPr>
+            </w:pPr>
+          </w:p>
+        </w:tc>
+      </w:tr>
+      <w:tr>
+        <w:tc>
+          <w:tcPr>
+            <w:tcW w:w="3115" w:type="dxa"/>
+          </w:tcPr>
+          <w:p>
+            <w:pPr>
+              <w:ind w:firstLine="0"/>
+              <w:rPr>
+                <w:lang w:val="en-US"/>
+              </w:rPr>
+            </w:pPr>
+          </w:p>
+        </w:tc>
+        <w:tc>
+          <w:tcPr>
+            <w:tcW w:w="3115" w:type="dxa"/>
+          </w:tcPr>
+          <w:p>
+            <w:pPr>
+              <w:ind w:firstLine="0"/>
+              <w:rPr>
+                <w:lang w:val="en-US"/>
+              </w:rPr>
+            </w:pPr>
+          </w:p>
+        </w:tc>
+        <w:tc>
+          <w:tcPr>
+            <w:tcW w:w="3115" w:type="dxa"/>
+          </w:tcPr>
+          <w:p>
+            <w:pPr>
+              <w:ind w:firstLine="0"/>
+              <w:rPr>
+                <w:lang w:val="en-US"/>
+              </w:rPr>
+            </w:pPr>
+          </w:p>
+        </w:tc>
+      </w:tr>
+      <w:tr>
+        <w:tc>
+          <w:tcPr>
+            <w:tcW w:w="3115" w:type="dxa"/>
+          </w:tcPr>
+          <w:p>
+            <w:pPr>
+              <w:ind w:firstLine="0"/>
+              <w:rPr>
+                <w:lang w:val="en-US"/>
+              </w:rPr>
+            </w:pPr>
+            <w:r>
+              <w:rPr>
+                <w:lang w:val="en-US"/>
+              </w:rPr>
+              <w:t xml:space="preserve">Text = </w:t>
+            </w:r>
+            <w:r>
+              <w:rPr>
+                <w:lang w:val="en-US"/>
+              </w:rPr>
+              <w:t>{$text}</w:t>
+            </w:r>
+          </w:p>
+        </w:tc>
+        <w:tc>
+          <w:tcPr>
+            <w:tcW w:w="3115" w:type="dxa"/>
+          </w:tcPr>
+          <w:p>
+            <w:pPr>
+              <w:ind w:firstLine="0"/>
+              <w:rPr>
+                <w:lang w:val="en-US"/>
+              </w:rPr>
+            </w:pPr>
+            <w:r>
+              <w:rPr>
+                <w:lang w:val="en-US"/>
+              </w:rPr>
+              <w:t>Problems =</w:t>
+            </w:r>
+            <w:r>
+              <w:rPr>
+                <w:lang w:val="en-US"/>
+              </w:rPr>
+              <w:t xml:space="preserve"> </w:t>
+            </w:r>
+            <w:bookmarkStart w:id="0" w:name="_GoBack"/>
+            <w:bookmarkEnd w:id="0"/>
+            <w:r>
+              <w:rPr>
+                <w:lang w:val="en-US"/>
+              </w:rPr>
+              <w:t>{</w:t>
+            </w:r>
+            <w:r>
+              <w:rPr>
+                <w:lang w:val="en-US"/>
+              </w:rPr>
+              <w:t>$</w:t>
+            </w:r>
+            <w:r>
+              <w:rPr>
+                <w:lang w:val="en-US"/>
+              </w:rPr>
+              <w:t>problem</w:t>
+            </w:r>
+            <w:r>
+              <w:rPr>
+                <w:lang w:val="en-US"/>
+              </w:rPr>
+              <w:t>s</w:t>
+            </w:r>
+            <w:r>
+              <w:rPr>
+                <w:lang w:val="en-US"/>
+              </w:rPr>
+              <w:t>}</w:t>
+            </w:r>
+          </w:p>
+        </w:tc>
+        <w:tc>
+          <w:tcPr>
+            <w:tcW w:w="3115" w:type="dxa"/>
+          </w:tcPr>
+          <w:p>
+            <w:pPr>
+              <w:ind w:firstLine="0"/>
+              <w:rPr>
+                <w:lang w:val="en-US"/>
+              </w:rPr>
+            </w:pPr>
+          </w:p>
+        </w:tc>
+      </w:tr>
+    </w:tbl>
+    <w:p>
+      <w:pPr>
+        <w:rPr>
+          <w:lang w:val="en-US"/>
+        </w:rPr>
+      </w:pPr>
+      <w:r>
+        <w:rPr>
+          <w:lang w:val="en-US"/>
+        </w:rPr>
+        <w:t xml:space="preserve">Hi it </w:t>
+      </w:r>
+      <w:proofErr w:type="gramStart"/>
+      <w:r>
+        <w:rPr>
+          <w:lang w:val="en-US"/>
+        </w:rPr>
+        <w:t>me !</w:t>
+      </w:r>
+      <w:proofErr w:type="gramEnd"/>
+      <w:r>
+        <w:rPr>
+          <w:lang w:val="en-US"/>
+        </w:rPr>
+        <w:t xml:space="preserve"> </w:t>
+      </w:r>
+      <w:proofErr w:type="spellStart"/>
+      <w:r>
+        <w:rPr>
+          <w:lang w:val="en-US"/>
+        </w:rPr>
+        <w:t>commect</w:t>
+      </w:r>
+      <w:proofErr w:type="spellEnd"/>
+      <w:r>
+        <w:rPr>
+          <w:lang w:val="en-US"/>
+        </w:rPr>
+        <w:t xml:space="preserve"> =</w:t>
+      </w:r>
+      <w:r>
+        <w:rPr>
+          <w:lang w:val="en-US"/>
+        </w:rPr>
+        <w:t xml:space="preserve"> {$comment}, </w:t>
+      </w:r>
+      <w:r>
+        <w:rPr>
+          <w:lang w:val="en-US"/>
+        </w:rPr>
+        <w:t>percentage per =</w:t>
+      </w:r>
+      <w:r>
+        <w:rPr>
+          <w:lang w:val="en-US"/>
+        </w:rPr>
+        <w:t>{$</w:t>
+      </w:r>
+      <w:proofErr w:type="spellStart"/>
+      <w:r>
+        <w:rPr>
+          <w:lang w:val="en-US"/>
+        </w:rPr>
+        <w:t>percentagePerMonth</w:t>
+      </w:r>
+      <w:proofErr w:type="spellEnd"/>
+      <w:r>
+        <w:rPr>
+          <w:lang w:val="en-US"/>
+        </w:rPr>
+        <w:t xml:space="preserve">}, </w:t>
+      </w:r>
+    </w:p>
+    <w:p>
+      <w:pPr>
+        <w:rPr>
+          <w:lang w:val="en-US"/>
+        </w:rPr>
+      </w:pPr>
+    </w:p>
+    <w:p>
+      <w:pPr>
+        <w:rPr>
+          <w:lang w:val="en-US"/>
+        </w:rPr>
+      </w:pPr>
+      <w:r>
+        <w:rPr>
+          <w:lang w:val="en-US"/>
+        </w:rPr>
+        <w:t>Report name = {$</w:t>
+      </w:r>
+      <w:proofErr w:type="spellStart"/>
+      <w:proofErr w:type="gramStart"/>
+      <w:r>
+        <w:rPr>
+          <w:lang w:val="en-US"/>
+        </w:rPr>
+        <w:t>report.shortName</w:t>
+      </w:r>
+      <w:proofErr w:type="spellEnd"/>
+      <w:proofErr w:type="gramEnd"/>
+      <w:r>
+        <w:rPr>
+          <w:lang w:val="en-US"/>
+        </w:rPr>
+        <w:t>}</w:t>
+      </w:r>
+    </w:p>
+    <w:p>
+      <w:pPr>
+        <w:rPr>
+          <w:lang w:val="en-US"/>
+        </w:rPr>
+      </w:pPr>
+      <w:r>
+        <w:rPr>
+          <w:lang w:val="en-US"/>
+        </w:rPr>
+        <w:t>Report full name = {$</w:t>
+      </w:r>
+      <w:proofErr w:type="spellStart"/>
+      <w:proofErr w:type="gramStart"/>
+      <w:r>
+        <w:rPr>
+          <w:lang w:val="en-US"/>
+        </w:rPr>
+        <w:t>report.fullName</w:t>
+      </w:r>
+      <w:proofErr w:type="spellEnd"/>
+      <w:proofErr w:type="gramEnd"/>
+      <w:r>
+        <w:rPr>
+          <w:lang w:val="en-US"/>
+        </w:rPr>
+        <w:t>}</w:t>
+      </w:r>
+    </w:p>
+    <w:p>
+      <w:pPr>
+        <w:rPr>
+          <w:lang w:val="en-US"/>
+        </w:rPr>
+      </w:pPr>
     </w:p>
     <w:sectPr>
       <w:pgSz w:w="11906" w:h="16838"/>
@@ -446,6 +858,25 @@
     <w:semiHidden/>
     <w:unhideWhenUsed/>
   </w:style>
+  <w:style w:type="table" w:styleId="a3">
+    <w:name w:val="Table Grid"/>
+    <w:basedOn w:val="a1"/>
+    <w:uiPriority w:val="39"/>
+    <w:rsid w:val="00522FFB"/>
+    <w:pPr>
+      <w:spacing w:after="0" w:line="240" w:lineRule="auto"/>
+    </w:pPr>
+    <w:tblPr>
+      <w:tblBorders>
+        <w:top w:val="single" w:sz="4" w:space="0" w:color="auto"/>
+        <w:left w:val="single" w:sz="4" w:space="0" w:color="auto"/>
+        <w:bottom w:val="single" w:sz="4" w:space="0" w:color="auto"/>
+        <w:right w:val="single" w:sz="4" w:space="0" w:color="auto"/>
+        <w:insideH w:val="single" w:sz="4" w:space="0" w:color="auto"/>
+        <w:insideV w:val="single" w:sz="4" w:space="0" w:color="auto"/>
+      </w:tblBorders>
+    </w:tblPr>
+  </w:style>
 </w:styles>
 </file>
 

</xml_diff>

<commit_message>
word report work well
</commit_message>
<xml_diff>
--- a/src/main/resources/docs/template.docx
+++ b/src/main/resources/docs/template.docx
@@ -224,8 +224,6 @@
               </w:rPr>
               <w:t xml:space="preserve"> </w:t>
             </w:r>
-            <w:bookmarkStart w:id="0" w:name="_GoBack"/>
-            <w:bookmarkEnd w:id="0"/>
             <w:r>
               <w:rPr>
                 <w:lang w:val="en-US"/>
@@ -273,6 +271,34 @@
         </w:tc>
       </w:tr>
     </w:tbl>
+    <w:p>
+      <w:pPr>
+        <w:rPr>
+          <w:lang w:val="en-US"/>
+        </w:rPr>
+      </w:pPr>
+    </w:p>
+    <w:p>
+      <w:pPr>
+        <w:rPr>
+          <w:lang w:val="en-US"/>
+        </w:rPr>
+      </w:pPr>
+      <w:r>
+        <w:rPr>
+          <w:lang w:val="en-US"/>
+        </w:rPr>
+        <w:t>$report</w:t>
+      </w:r>
+      <w:r>
+        <w:rPr>
+          <w:lang w:val="en-US"/>
+        </w:rPr>
+        <w:t>s</w:t>
+      </w:r>
+      <w:bookmarkStart w:id="0" w:name="_GoBack"/>
+      <w:bookmarkEnd w:id="0"/>
+    </w:p>
     <w:p>
       <w:pPr>
         <w:rPr>

</xml_diff>